<commit_message>
added updated documentation and UML
</commit_message>
<xml_diff>
--- a/csci24000FinalProjectProposal.docx
+++ b/csci24000FinalProjectProposal.docx
@@ -61,15 +61,7 @@
         <w:tab/>
       </w:r>
       <w:r>
-        <w:t xml:space="preserve">I am proposing an Object-Oriented Software for vehicle rental companies. This project is essentially about the transactional data and what vehicles are available and what vehicles are checked out, however there are additional considerations such as user types for the system and what permissions </w:t>
-      </w:r>
-      <w:proofErr w:type="gramStart"/>
-      <w:r>
-        <w:t>they’re</w:t>
-      </w:r>
-      <w:proofErr w:type="gramEnd"/>
-      <w:r>
-        <w:t xml:space="preserve"> allowed. I envision an abstract user class with admin, owner, manager, employee, and customer extending it. Ideally, this system will handle the transactions and rental deadlines, but I will be satisfied if I can create a fully operational system in which I am able to track numerous metrics a business typically would as well as manually adjust and trigger deadlines. </w:t>
+        <w:t xml:space="preserve">I am proposing an Object-Oriented Software for vehicle rental companies. This project is essentially about the transactional data and what vehicles are available and what vehicles are checked out, however there are additional considerations such as user types for the system and what permissions they’re allowed. I envision an abstract user class with admin, owner, manager, employee, and customer extending it. Ideally, this system will handle the transactions and rental deadlines, but I will be satisfied if I can create a fully operational system in which I am able to track numerous metrics a business typically would as well as manually adjust and trigger deadlines. </w:t>
       </w:r>
     </w:p>
     <w:p>
@@ -102,7 +94,28 @@
         <w:tab/>
       </w:r>
       <w:r>
-        <w:t xml:space="preserve">There are a couple of intended users of this software. First would be an employee at a rental business, they will access it to deal directly with customers by making a transaction, check inventory, and check rental schedules. The next user is the manager. The manager will use this to conduct the same functions as the employee, with the addition of adding new vehicles, profit tracking and employee breakdowns. The third user is the admin who will be able to add and edit users, locations, and managers. Finally, is the owner. The owner will be able to track all of this across every location. </w:t>
+        <w:t>There are a couple of intended users of this software. First would be an employee at a rental business, they will access it to deal directly with customers by making a transaction, check inventory, and check rental schedules</w:t>
+      </w:r>
+      <w:r>
+        <w:t>, and create and edit customers</w:t>
+      </w:r>
+      <w:r>
+        <w:t xml:space="preserve">. The </w:t>
+      </w:r>
+      <w:r>
+        <w:t>next</w:t>
+      </w:r>
+      <w:r>
+        <w:t xml:space="preserve"> user is the admin who will be able to add and edit users, </w:t>
+      </w:r>
+      <w:r>
+        <w:t xml:space="preserve">and </w:t>
+      </w:r>
+      <w:r>
+        <w:t>locations</w:t>
+      </w:r>
+      <w:r>
+        <w:t xml:space="preserve">. </w:t>
       </w:r>
     </w:p>
     <w:p>
@@ -135,23 +148,7 @@
         <w:tab/>
       </w:r>
       <w:r>
-        <w:t xml:space="preserve">Self-explanatory on a large scale. On a small scale, the problems needing to be solved involve array persistence and manipulation when numerous differing objects are involved. Ideally, as this is just a project, the scope </w:t>
-      </w:r>
-      <w:proofErr w:type="gramStart"/>
-      <w:r>
-        <w:t>doesn’t</w:t>
-      </w:r>
-      <w:proofErr w:type="gramEnd"/>
-      <w:r>
-        <w:t xml:space="preserve"> grow to be unmanageable as to make a ‘business-ready’ application is certainly beyond the scope. </w:t>
-      </w:r>
-      <w:proofErr w:type="gramStart"/>
-      <w:r>
-        <w:t>I’d</w:t>
-      </w:r>
-      <w:proofErr w:type="gramEnd"/>
-      <w:r>
-        <w:t xml:space="preserve"> say overall the problem needing solved is barebones business operations for a vehicle rental business, with the ability to add functioning expansion locations on, without sacrificing functionality. </w:t>
+        <w:t xml:space="preserve">Self-explanatory on a large scale. On a small scale, the problems needing to be solved involve array persistence and manipulation when numerous differing objects are involved. Ideally, as this is just a project, the scope doesn’t grow to be unmanageable as to make a ‘business-ready’ application is certainly beyond the scope. I’d say overall the problem needing solved is barebones business operations for a vehicle rental business, with the ability to add functioning expansion locations on, without sacrificing functionality. </w:t>
       </w:r>
     </w:p>
     <w:p>
@@ -184,15 +181,7 @@
         <w:tab/>
       </w:r>
       <w:r>
-        <w:t xml:space="preserve">Files mostly, if maintaining serialization, still undecided as to the overall inner-workings and </w:t>
-      </w:r>
-      <w:proofErr w:type="gramStart"/>
-      <w:r>
-        <w:t>whether or not</w:t>
-      </w:r>
-      <w:proofErr w:type="gramEnd"/>
-      <w:r>
-        <w:t xml:space="preserve"> a database would be a better approach. </w:t>
+        <w:t xml:space="preserve">Files mostly, if maintaining serialization, still undecided as to the overall inner-workings and whether or not a database would be a better approach. </w:t>
       </w:r>
     </w:p>
     <w:p>
@@ -296,7 +285,10 @@
         <w:t xml:space="preserve">Abstraction: </w:t>
       </w:r>
       <w:r>
-        <w:t>Usage of abstract classes vehicle class, user class, transaction class</w:t>
+        <w:t>Usage of abstract user class</w:t>
+      </w:r>
+      <w:r>
+        <w:t xml:space="preserve"> to create various user types</w:t>
       </w:r>
     </w:p>
     <w:p>
@@ -381,15 +373,13 @@
         <w:t xml:space="preserve">Polymorphism: </w:t>
       </w:r>
       <w:r>
-        <w:t xml:space="preserve">transaction class </w:t>
-      </w:r>
-      <w:proofErr w:type="gramStart"/>
-      <w:r>
-        <w:t>is able to</w:t>
-      </w:r>
-      <w:proofErr w:type="gramEnd"/>
-      <w:r>
-        <w:t xml:space="preserve"> take multiple parameters and adjust functionality accordingly</w:t>
+        <w:t xml:space="preserve">transaction </w:t>
+      </w:r>
+      <w:r>
+        <w:t>function</w:t>
+      </w:r>
+      <w:r>
+        <w:t xml:space="preserve"> is able to take multiple parameters and adjust functionality accordingly</w:t>
       </w:r>
     </w:p>
     <w:p>
@@ -455,6 +445,54 @@
       <w:proofErr w:type="spellEnd"/>
       <w:r>
         <w:t>: Employee objects and vehicle objects</w:t>
+      </w:r>
+    </w:p>
+    <w:p>
+      <w:pPr>
+        <w:rPr>
+          <w:b/>
+          <w:bCs/>
+          <w:sz w:val="24"/>
+          <w:szCs w:val="24"/>
+        </w:rPr>
+      </w:pPr>
+      <w:r>
+        <w:tab/>
+      </w:r>
+      <w:r>
+        <w:rPr>
+          <w:b/>
+          <w:bCs/>
+          <w:sz w:val="24"/>
+          <w:szCs w:val="24"/>
+        </w:rPr>
+        <w:t>File IO:</w:t>
+      </w:r>
+    </w:p>
+    <w:p>
+      <w:r>
+        <w:rPr>
+          <w:b/>
+          <w:bCs/>
+          <w:sz w:val="24"/>
+          <w:szCs w:val="24"/>
+        </w:rPr>
+        <w:tab/>
+      </w:r>
+      <w:r>
+        <w:rPr>
+          <w:b/>
+          <w:bCs/>
+          <w:sz w:val="24"/>
+          <w:szCs w:val="24"/>
+        </w:rPr>
+        <w:tab/>
+      </w:r>
+      <w:r>
+        <w:t xml:space="preserve">Transaction log </w:t>
+      </w:r>
+      <w:r>
+        <w:t>is saved and all transactions are written to an external log document</w:t>
       </w:r>
     </w:p>
     <w:p>
@@ -772,6 +810,7 @@
           <w:sz w:val="24"/>
           <w:szCs w:val="24"/>
         </w:rPr>
+        <w:lastRenderedPageBreak/>
         <w:t>Subclasses(?)</w:t>
       </w:r>
     </w:p>
@@ -803,7 +842,6 @@
           <w:sz w:val="24"/>
           <w:szCs w:val="24"/>
         </w:rPr>
-        <w:lastRenderedPageBreak/>
         <w:tab/>
         <w:t>Company</w:t>
       </w:r>
@@ -886,14 +924,43 @@
           <w:szCs w:val="24"/>
         </w:rPr>
       </w:pPr>
-      <w:r>
-        <w:rPr>
-          <w:b/>
-          <w:bCs/>
-          <w:sz w:val="24"/>
-          <w:szCs w:val="24"/>
-        </w:rPr>
-        <w:t xml:space="preserve">User: </w:t>
+      <w:proofErr w:type="gramStart"/>
+      <w:r>
+        <w:rPr>
+          <w:b/>
+          <w:bCs/>
+          <w:sz w:val="24"/>
+          <w:szCs w:val="24"/>
+        </w:rPr>
+        <w:t>User</w:t>
+      </w:r>
+      <w:r>
+        <w:rPr>
+          <w:b/>
+          <w:bCs/>
+          <w:sz w:val="24"/>
+          <w:szCs w:val="24"/>
+        </w:rPr>
+        <w:t>(</w:t>
+      </w:r>
+      <w:proofErr w:type="gramEnd"/>
+      <w:r>
+        <w:rPr>
+          <w:b/>
+          <w:bCs/>
+          <w:sz w:val="24"/>
+          <w:szCs w:val="24"/>
+        </w:rPr>
+        <w:t>Abstract)</w:t>
+      </w:r>
+      <w:r>
+        <w:rPr>
+          <w:b/>
+          <w:bCs/>
+          <w:sz w:val="24"/>
+          <w:szCs w:val="24"/>
+        </w:rPr>
+        <w:t xml:space="preserve">: </w:t>
       </w:r>
     </w:p>
     <w:p>
@@ -950,27 +1017,102 @@
           <w:sz w:val="24"/>
           <w:szCs w:val="24"/>
         </w:rPr>
-        <w:tab/>
-      </w:r>
-      <w:proofErr w:type="spellStart"/>
-      <w:r>
-        <w:rPr>
-          <w:b/>
-          <w:bCs/>
-          <w:sz w:val="24"/>
-          <w:szCs w:val="24"/>
-        </w:rPr>
-        <w:t>checkInventory</w:t>
-      </w:r>
-      <w:proofErr w:type="spellEnd"/>
-      <w:r>
-        <w:rPr>
-          <w:b/>
-          <w:bCs/>
-          <w:sz w:val="24"/>
-          <w:szCs w:val="24"/>
-        </w:rPr>
-        <w:t>()/</w:t>
+        <w:t xml:space="preserve">Admin (Extends </w:t>
+      </w:r>
+      <w:r>
+        <w:rPr>
+          <w:b/>
+          <w:bCs/>
+          <w:sz w:val="24"/>
+          <w:szCs w:val="24"/>
+        </w:rPr>
+        <w:t>User</w:t>
+      </w:r>
+      <w:r>
+        <w:rPr>
+          <w:b/>
+          <w:bCs/>
+          <w:sz w:val="24"/>
+          <w:szCs w:val="24"/>
+        </w:rPr>
+        <w:t>)</w:t>
+      </w:r>
+    </w:p>
+    <w:p>
+      <w:pPr>
+        <w:ind w:left="720"/>
+        <w:rPr>
+          <w:sz w:val="24"/>
+          <w:szCs w:val="24"/>
+        </w:rPr>
+      </w:pPr>
+      <w:r>
+        <w:rPr>
+          <w:sz w:val="24"/>
+          <w:szCs w:val="24"/>
+        </w:rPr>
+        <w:tab/>
+        <w:t xml:space="preserve">Adds and deletes for various users and locations. </w:t>
+      </w:r>
+    </w:p>
+    <w:p>
+      <w:pPr>
+        <w:ind w:left="1440" w:firstLine="720"/>
+        <w:rPr>
+          <w:sz w:val="24"/>
+          <w:szCs w:val="24"/>
+        </w:rPr>
+      </w:pPr>
+      <w:r>
+        <w:rPr>
+          <w:sz w:val="24"/>
+          <w:szCs w:val="24"/>
+        </w:rPr>
+        <w:t>Just constructor call and add to respective array list</w:t>
+      </w:r>
+    </w:p>
+    <w:p>
+      <w:pPr>
+        <w:rPr>
+          <w:b/>
+          <w:bCs/>
+          <w:sz w:val="24"/>
+          <w:szCs w:val="24"/>
+        </w:rPr>
+      </w:pPr>
+      <w:r>
+        <w:rPr>
+          <w:b/>
+          <w:bCs/>
+          <w:sz w:val="24"/>
+          <w:szCs w:val="24"/>
+        </w:rPr>
+        <w:tab/>
+        <w:t>Company</w:t>
+      </w:r>
+    </w:p>
+    <w:p>
+      <w:pPr>
+        <w:rPr>
+          <w:b/>
+          <w:bCs/>
+          <w:sz w:val="24"/>
+          <w:szCs w:val="24"/>
+        </w:rPr>
+      </w:pPr>
+      <w:r>
+        <w:rPr>
+          <w:sz w:val="24"/>
+          <w:szCs w:val="24"/>
+        </w:rPr>
+        <w:tab/>
+      </w:r>
+      <w:r>
+        <w:rPr>
+          <w:sz w:val="24"/>
+          <w:szCs w:val="24"/>
+        </w:rPr>
+        <w:tab/>
       </w:r>
       <w:proofErr w:type="spellStart"/>
       <w:proofErr w:type="gramStart"/>
@@ -981,7 +1123,7 @@
           <w:sz w:val="24"/>
           <w:szCs w:val="24"/>
         </w:rPr>
-        <w:t>checkLoans</w:t>
+        <w:t>listLocations</w:t>
       </w:r>
       <w:proofErr w:type="spellEnd"/>
       <w:r>
@@ -1001,500 +1143,236 @@
           <w:sz w:val="24"/>
           <w:szCs w:val="24"/>
         </w:rPr>
+        <w:t xml:space="preserve">) </w:t>
+      </w:r>
+    </w:p>
+    <w:p>
+      <w:pPr>
+        <w:rPr>
+          <w:sz w:val="24"/>
+          <w:szCs w:val="24"/>
+        </w:rPr>
+      </w:pPr>
+      <w:r>
+        <w:rPr>
+          <w:sz w:val="24"/>
+          <w:szCs w:val="24"/>
+        </w:rPr>
+        <w:tab/>
+      </w:r>
+      <w:r>
+        <w:rPr>
+          <w:sz w:val="24"/>
+          <w:szCs w:val="24"/>
+        </w:rPr>
+        <w:tab/>
+      </w:r>
+      <w:r>
+        <w:rPr>
+          <w:sz w:val="24"/>
+          <w:szCs w:val="24"/>
+        </w:rPr>
+        <w:tab/>
+        <w:t>Goal: Return a list of locations where the business has offices and return various data about each location</w:t>
+      </w:r>
+    </w:p>
+    <w:p>
+      <w:pPr>
+        <w:rPr>
+          <w:sz w:val="24"/>
+          <w:szCs w:val="24"/>
+        </w:rPr>
+      </w:pPr>
+      <w:r>
+        <w:rPr>
+          <w:sz w:val="24"/>
+          <w:szCs w:val="24"/>
+        </w:rPr>
+        <w:tab/>
+      </w:r>
+      <w:r>
+        <w:rPr>
+          <w:sz w:val="24"/>
+          <w:szCs w:val="24"/>
+        </w:rPr>
+        <w:tab/>
+      </w:r>
+      <w:r>
+        <w:rPr>
+          <w:sz w:val="24"/>
+          <w:szCs w:val="24"/>
+        </w:rPr>
+        <w:tab/>
+        <w:t>Input: N/A</w:t>
+      </w:r>
+    </w:p>
+    <w:p>
+      <w:pPr>
+        <w:rPr>
+          <w:sz w:val="24"/>
+          <w:szCs w:val="24"/>
+        </w:rPr>
+      </w:pPr>
+      <w:r>
+        <w:rPr>
+          <w:sz w:val="24"/>
+          <w:szCs w:val="24"/>
+        </w:rPr>
+        <w:tab/>
+      </w:r>
+      <w:r>
+        <w:rPr>
+          <w:sz w:val="24"/>
+          <w:szCs w:val="24"/>
+        </w:rPr>
+        <w:tab/>
+      </w:r>
+      <w:r>
+        <w:rPr>
+          <w:sz w:val="24"/>
+          <w:szCs w:val="24"/>
+        </w:rPr>
+        <w:tab/>
+        <w:t>Output: Console list of information</w:t>
+      </w:r>
+    </w:p>
+    <w:p>
+      <w:pPr>
+        <w:rPr>
+          <w:sz w:val="24"/>
+          <w:szCs w:val="24"/>
+        </w:rPr>
+      </w:pPr>
+      <w:r>
+        <w:rPr>
+          <w:sz w:val="24"/>
+          <w:szCs w:val="24"/>
+        </w:rPr>
+        <w:tab/>
+      </w:r>
+      <w:r>
+        <w:rPr>
+          <w:sz w:val="24"/>
+          <w:szCs w:val="24"/>
+        </w:rPr>
+        <w:tab/>
+      </w:r>
+      <w:r>
+        <w:rPr>
+          <w:sz w:val="24"/>
+          <w:szCs w:val="24"/>
+        </w:rPr>
+        <w:tab/>
+        <w:t>Steps:</w:t>
+      </w:r>
+    </w:p>
+    <w:p>
+      <w:pPr>
+        <w:rPr>
+          <w:sz w:val="24"/>
+          <w:szCs w:val="24"/>
+        </w:rPr>
+      </w:pPr>
+      <w:r>
+        <w:rPr>
+          <w:sz w:val="24"/>
+          <w:szCs w:val="24"/>
+        </w:rPr>
+        <w:tab/>
+      </w:r>
+      <w:r>
+        <w:rPr>
+          <w:sz w:val="24"/>
+          <w:szCs w:val="24"/>
+        </w:rPr>
+        <w:tab/>
+      </w:r>
+      <w:r>
+        <w:rPr>
+          <w:sz w:val="24"/>
+          <w:szCs w:val="24"/>
+        </w:rPr>
+        <w:tab/>
+      </w:r>
+      <w:r>
+        <w:rPr>
+          <w:sz w:val="24"/>
+          <w:szCs w:val="24"/>
+        </w:rPr>
+        <w:tab/>
+        <w:t xml:space="preserve">For each location in </w:t>
+      </w:r>
+      <w:proofErr w:type="spellStart"/>
+      <w:r>
+        <w:rPr>
+          <w:sz w:val="24"/>
+          <w:szCs w:val="24"/>
+        </w:rPr>
+        <w:t>arraylist</w:t>
+      </w:r>
+      <w:proofErr w:type="spellEnd"/>
+      <w:r>
+        <w:rPr>
+          <w:sz w:val="24"/>
+          <w:szCs w:val="24"/>
+        </w:rPr>
+        <w:t>, return name and address</w:t>
+      </w:r>
+    </w:p>
+    <w:p>
+      <w:pPr>
+        <w:rPr>
+          <w:sz w:val="24"/>
+          <w:szCs w:val="24"/>
+        </w:rPr>
+      </w:pPr>
+      <w:r>
+        <w:rPr>
+          <w:sz w:val="24"/>
+          <w:szCs w:val="24"/>
+        </w:rPr>
+        <w:tab/>
+      </w:r>
+      <w:r>
+        <w:rPr>
+          <w:b/>
+          <w:bCs/>
+          <w:sz w:val="24"/>
+          <w:szCs w:val="24"/>
+        </w:rPr>
+        <w:tab/>
+      </w:r>
+      <w:proofErr w:type="spellStart"/>
+      <w:proofErr w:type="gramStart"/>
+      <w:r>
+        <w:rPr>
+          <w:b/>
+          <w:bCs/>
+          <w:sz w:val="24"/>
+          <w:szCs w:val="24"/>
+        </w:rPr>
+        <w:t>addLocation</w:t>
+      </w:r>
+      <w:proofErr w:type="spellEnd"/>
+      <w:r>
+        <w:rPr>
+          <w:b/>
+          <w:bCs/>
+          <w:sz w:val="24"/>
+          <w:szCs w:val="24"/>
+        </w:rPr>
+        <w:t>(</w:t>
+      </w:r>
+      <w:proofErr w:type="gramEnd"/>
+      <w:r>
+        <w:rPr>
+          <w:b/>
+          <w:bCs/>
+          <w:sz w:val="24"/>
+          <w:szCs w:val="24"/>
+        </w:rPr>
         <w:t>):</w:t>
       </w:r>
-    </w:p>
-    <w:p>
-      <w:pPr>
-        <w:ind w:left="720"/>
-        <w:rPr>
-          <w:sz w:val="24"/>
-          <w:szCs w:val="24"/>
-        </w:rPr>
-      </w:pPr>
-      <w:r>
-        <w:rPr>
-          <w:sz w:val="24"/>
-          <w:szCs w:val="24"/>
-        </w:rPr>
-        <w:tab/>
-      </w:r>
-      <w:r>
-        <w:rPr>
-          <w:sz w:val="24"/>
-          <w:szCs w:val="24"/>
-        </w:rPr>
-        <w:tab/>
-        <w:t>Goals: To iterate through the arrays and print what is in them</w:t>
-      </w:r>
-    </w:p>
-    <w:p>
-      <w:pPr>
-        <w:ind w:left="720"/>
-        <w:rPr>
-          <w:sz w:val="24"/>
-          <w:szCs w:val="24"/>
-        </w:rPr>
-      </w:pPr>
-      <w:r>
-        <w:rPr>
-          <w:sz w:val="24"/>
-          <w:szCs w:val="24"/>
-        </w:rPr>
-        <w:tab/>
-      </w:r>
-      <w:r>
-        <w:rPr>
-          <w:sz w:val="24"/>
-          <w:szCs w:val="24"/>
-        </w:rPr>
-        <w:tab/>
-        <w:t>Input: N/A</w:t>
-      </w:r>
-    </w:p>
-    <w:p>
-      <w:pPr>
-        <w:ind w:left="720"/>
-        <w:rPr>
-          <w:sz w:val="24"/>
-          <w:szCs w:val="24"/>
-        </w:rPr>
-      </w:pPr>
-      <w:r>
-        <w:rPr>
-          <w:sz w:val="24"/>
-          <w:szCs w:val="24"/>
-        </w:rPr>
-        <w:tab/>
-      </w:r>
-      <w:r>
-        <w:rPr>
-          <w:sz w:val="24"/>
-          <w:szCs w:val="24"/>
-        </w:rPr>
-        <w:tab/>
-        <w:t>Output: Whatever is in the arrays printed to console</w:t>
-      </w:r>
-    </w:p>
-    <w:p>
-      <w:pPr>
-        <w:ind w:left="720"/>
-        <w:rPr>
-          <w:sz w:val="24"/>
-          <w:szCs w:val="24"/>
-        </w:rPr>
-      </w:pPr>
-      <w:r>
-        <w:rPr>
-          <w:sz w:val="24"/>
-          <w:szCs w:val="24"/>
-        </w:rPr>
-        <w:tab/>
-      </w:r>
-      <w:r>
-        <w:rPr>
-          <w:sz w:val="24"/>
-          <w:szCs w:val="24"/>
-        </w:rPr>
-        <w:tab/>
-        <w:t>Steps:</w:t>
-      </w:r>
-    </w:p>
-    <w:p>
-      <w:pPr>
-        <w:pStyle w:val="ListParagraph"/>
-        <w:numPr>
-          <w:ilvl w:val="0"/>
-          <w:numId w:val="2"/>
-        </w:numPr>
-        <w:rPr>
-          <w:sz w:val="24"/>
-          <w:szCs w:val="24"/>
-        </w:rPr>
-      </w:pPr>
-      <w:r>
-        <w:rPr>
-          <w:sz w:val="24"/>
-          <w:szCs w:val="24"/>
-        </w:rPr>
-        <w:t>For each object in array, print year, make, and model.</w:t>
-      </w:r>
-    </w:p>
-    <w:p>
-      <w:pPr>
-        <w:pStyle w:val="ListParagraph"/>
-        <w:numPr>
-          <w:ilvl w:val="0"/>
-          <w:numId w:val="2"/>
-        </w:numPr>
-        <w:rPr>
-          <w:sz w:val="24"/>
-          <w:szCs w:val="24"/>
-        </w:rPr>
-      </w:pPr>
-      <w:r>
-        <w:rPr>
-          <w:sz w:val="24"/>
-          <w:szCs w:val="24"/>
-        </w:rPr>
-        <w:t>For each on loan, print above, but also customer info and rent/return dates</w:t>
-      </w:r>
-    </w:p>
-    <w:p>
-      <w:pPr>
-        <w:ind w:left="720"/>
-        <w:rPr>
-          <w:b/>
-          <w:bCs/>
-          <w:sz w:val="24"/>
-          <w:szCs w:val="24"/>
-        </w:rPr>
-      </w:pPr>
-      <w:r>
-        <w:rPr>
-          <w:b/>
-          <w:bCs/>
-          <w:sz w:val="24"/>
-          <w:szCs w:val="24"/>
-        </w:rPr>
-        <w:t>Admin (Extends Owner)</w:t>
-      </w:r>
-    </w:p>
-    <w:p>
-      <w:pPr>
-        <w:ind w:left="720"/>
-        <w:rPr>
-          <w:sz w:val="24"/>
-          <w:szCs w:val="24"/>
-        </w:rPr>
-      </w:pPr>
-      <w:r>
-        <w:rPr>
-          <w:sz w:val="24"/>
-          <w:szCs w:val="24"/>
-        </w:rPr>
-        <w:tab/>
-        <w:t xml:space="preserve">Adds and deletes for various users and locations. </w:t>
-      </w:r>
-    </w:p>
-    <w:p>
-      <w:pPr>
-        <w:ind w:left="1440" w:firstLine="720"/>
-        <w:rPr>
-          <w:sz w:val="24"/>
-          <w:szCs w:val="24"/>
-        </w:rPr>
-      </w:pPr>
-      <w:r>
-        <w:rPr>
-          <w:sz w:val="24"/>
-          <w:szCs w:val="24"/>
-        </w:rPr>
-        <w:t>Just constructor call and add to respective array list</w:t>
-      </w:r>
-    </w:p>
-    <w:p>
-      <w:pPr>
-        <w:rPr>
-          <w:b/>
-          <w:bCs/>
-          <w:sz w:val="24"/>
-          <w:szCs w:val="24"/>
-        </w:rPr>
-      </w:pPr>
-      <w:r>
-        <w:rPr>
-          <w:b/>
-          <w:bCs/>
-          <w:sz w:val="24"/>
-          <w:szCs w:val="24"/>
-        </w:rPr>
-        <w:tab/>
-        <w:t>Company</w:t>
-      </w:r>
-    </w:p>
-    <w:p>
-      <w:pPr>
-        <w:rPr>
-          <w:b/>
-          <w:bCs/>
-          <w:sz w:val="24"/>
-          <w:szCs w:val="24"/>
-        </w:rPr>
-      </w:pPr>
-      <w:r>
-        <w:rPr>
-          <w:sz w:val="24"/>
-          <w:szCs w:val="24"/>
-        </w:rPr>
-        <w:tab/>
-      </w:r>
-      <w:r>
-        <w:rPr>
-          <w:sz w:val="24"/>
-          <w:szCs w:val="24"/>
-        </w:rPr>
-        <w:tab/>
-      </w:r>
-      <w:proofErr w:type="spellStart"/>
-      <w:proofErr w:type="gramStart"/>
-      <w:r>
-        <w:rPr>
-          <w:b/>
-          <w:bCs/>
-          <w:sz w:val="24"/>
-          <w:szCs w:val="24"/>
-        </w:rPr>
-        <w:t>listLocations</w:t>
-      </w:r>
-      <w:proofErr w:type="spellEnd"/>
-      <w:r>
-        <w:rPr>
-          <w:b/>
-          <w:bCs/>
-          <w:sz w:val="24"/>
-          <w:szCs w:val="24"/>
-        </w:rPr>
-        <w:t>(</w:t>
-      </w:r>
-      <w:proofErr w:type="gramEnd"/>
-      <w:r>
-        <w:rPr>
-          <w:b/>
-          <w:bCs/>
-          <w:sz w:val="24"/>
-          <w:szCs w:val="24"/>
-        </w:rPr>
-        <w:t xml:space="preserve">) </w:t>
-      </w:r>
-    </w:p>
-    <w:p>
-      <w:pPr>
-        <w:rPr>
-          <w:sz w:val="24"/>
-          <w:szCs w:val="24"/>
-        </w:rPr>
-      </w:pPr>
-      <w:r>
-        <w:rPr>
-          <w:sz w:val="24"/>
-          <w:szCs w:val="24"/>
-        </w:rPr>
-        <w:tab/>
-      </w:r>
-      <w:r>
-        <w:rPr>
-          <w:sz w:val="24"/>
-          <w:szCs w:val="24"/>
-        </w:rPr>
-        <w:tab/>
-      </w:r>
-      <w:r>
-        <w:rPr>
-          <w:sz w:val="24"/>
-          <w:szCs w:val="24"/>
-        </w:rPr>
-        <w:tab/>
-        <w:t>Goal: Return a list of locations where the business has offices and return various data about each location</w:t>
-      </w:r>
-    </w:p>
-    <w:p>
-      <w:pPr>
-        <w:rPr>
-          <w:sz w:val="24"/>
-          <w:szCs w:val="24"/>
-        </w:rPr>
-      </w:pPr>
-      <w:r>
-        <w:rPr>
-          <w:sz w:val="24"/>
-          <w:szCs w:val="24"/>
-        </w:rPr>
-        <w:tab/>
-      </w:r>
-      <w:r>
-        <w:rPr>
-          <w:sz w:val="24"/>
-          <w:szCs w:val="24"/>
-        </w:rPr>
-        <w:tab/>
-      </w:r>
-      <w:r>
-        <w:rPr>
-          <w:sz w:val="24"/>
-          <w:szCs w:val="24"/>
-        </w:rPr>
-        <w:tab/>
-        <w:t>Input: N/A</w:t>
-      </w:r>
-    </w:p>
-    <w:p>
-      <w:pPr>
-        <w:rPr>
-          <w:sz w:val="24"/>
-          <w:szCs w:val="24"/>
-        </w:rPr>
-      </w:pPr>
-      <w:r>
-        <w:rPr>
-          <w:sz w:val="24"/>
-          <w:szCs w:val="24"/>
-        </w:rPr>
-        <w:tab/>
-      </w:r>
-      <w:r>
-        <w:rPr>
-          <w:sz w:val="24"/>
-          <w:szCs w:val="24"/>
-        </w:rPr>
-        <w:tab/>
-      </w:r>
-      <w:r>
-        <w:rPr>
-          <w:sz w:val="24"/>
-          <w:szCs w:val="24"/>
-        </w:rPr>
-        <w:tab/>
-        <w:t>Output: Console list of information</w:t>
-      </w:r>
-    </w:p>
-    <w:p>
-      <w:pPr>
-        <w:rPr>
-          <w:sz w:val="24"/>
-          <w:szCs w:val="24"/>
-        </w:rPr>
-      </w:pPr>
-      <w:r>
-        <w:rPr>
-          <w:sz w:val="24"/>
-          <w:szCs w:val="24"/>
-        </w:rPr>
-        <w:tab/>
-      </w:r>
-      <w:r>
-        <w:rPr>
-          <w:sz w:val="24"/>
-          <w:szCs w:val="24"/>
-        </w:rPr>
-        <w:tab/>
-      </w:r>
-      <w:r>
-        <w:rPr>
-          <w:sz w:val="24"/>
-          <w:szCs w:val="24"/>
-        </w:rPr>
-        <w:tab/>
-        <w:t>Steps:</w:t>
-      </w:r>
-    </w:p>
-    <w:p>
-      <w:pPr>
-        <w:rPr>
-          <w:sz w:val="24"/>
-          <w:szCs w:val="24"/>
-        </w:rPr>
-      </w:pPr>
-      <w:r>
-        <w:rPr>
-          <w:sz w:val="24"/>
-          <w:szCs w:val="24"/>
-        </w:rPr>
-        <w:tab/>
-      </w:r>
-      <w:r>
-        <w:rPr>
-          <w:sz w:val="24"/>
-          <w:szCs w:val="24"/>
-        </w:rPr>
-        <w:tab/>
-      </w:r>
-      <w:r>
-        <w:rPr>
-          <w:sz w:val="24"/>
-          <w:szCs w:val="24"/>
-        </w:rPr>
-        <w:tab/>
-      </w:r>
-      <w:r>
-        <w:rPr>
-          <w:sz w:val="24"/>
-          <w:szCs w:val="24"/>
-        </w:rPr>
-        <w:tab/>
-        <w:t xml:space="preserve">For each location in </w:t>
-      </w:r>
-      <w:proofErr w:type="spellStart"/>
-      <w:r>
-        <w:rPr>
-          <w:sz w:val="24"/>
-          <w:szCs w:val="24"/>
-        </w:rPr>
-        <w:t>arraylist</w:t>
-      </w:r>
-      <w:proofErr w:type="spellEnd"/>
-      <w:r>
-        <w:rPr>
-          <w:sz w:val="24"/>
-          <w:szCs w:val="24"/>
-        </w:rPr>
-        <w:t>, return name and address</w:t>
-      </w:r>
-    </w:p>
-    <w:p>
-      <w:pPr>
-        <w:rPr>
-          <w:sz w:val="24"/>
-          <w:szCs w:val="24"/>
-        </w:rPr>
-      </w:pPr>
-      <w:r>
-        <w:rPr>
-          <w:sz w:val="24"/>
-          <w:szCs w:val="24"/>
-        </w:rPr>
-        <w:tab/>
-      </w:r>
-      <w:r>
-        <w:rPr>
-          <w:b/>
-          <w:bCs/>
-          <w:sz w:val="24"/>
-          <w:szCs w:val="24"/>
-        </w:rPr>
-        <w:tab/>
-      </w:r>
-      <w:proofErr w:type="spellStart"/>
-      <w:proofErr w:type="gramStart"/>
-      <w:r>
-        <w:rPr>
-          <w:b/>
-          <w:bCs/>
-          <w:sz w:val="24"/>
-          <w:szCs w:val="24"/>
-        </w:rPr>
-        <w:t>addLocation</w:t>
-      </w:r>
-      <w:proofErr w:type="spellEnd"/>
-      <w:r>
-        <w:rPr>
-          <w:b/>
-          <w:bCs/>
-          <w:sz w:val="24"/>
-          <w:szCs w:val="24"/>
-        </w:rPr>
-        <w:t>(</w:t>
-      </w:r>
-      <w:proofErr w:type="gramEnd"/>
-      <w:r>
-        <w:rPr>
-          <w:b/>
-          <w:bCs/>
-          <w:sz w:val="24"/>
-          <w:szCs w:val="24"/>
-        </w:rPr>
-        <w:t>):</w:t>
-      </w:r>
       <w:r>
         <w:rPr>
           <w:sz w:val="24"/>
@@ -1517,7 +1395,6 @@
           <w:sz w:val="24"/>
           <w:szCs w:val="24"/>
         </w:rPr>
-        <w:lastRenderedPageBreak/>
         <w:tab/>
       </w:r>
       <w:r>
@@ -1685,6 +1562,7 @@
           <w:sz w:val="24"/>
           <w:szCs w:val="24"/>
         </w:rPr>
+        <w:lastRenderedPageBreak/>
         <w:t>Ask for username and password</w:t>
       </w:r>
     </w:p>
@@ -1727,7 +1605,7 @@
           <w:sz w:val="24"/>
           <w:szCs w:val="24"/>
         </w:rPr>
-        <w:t>verifyCredentials</w:t>
+        <w:t>loginVerify</w:t>
       </w:r>
       <w:proofErr w:type="spellEnd"/>
       <w:r>
@@ -1888,22 +1766,1215 @@
     </w:p>
     <w:p>
       <w:pPr>
+        <w:ind w:left="1440"/>
+        <w:rPr>
+          <w:b/>
+          <w:bCs/>
+          <w:sz w:val="24"/>
+          <w:szCs w:val="24"/>
+        </w:rPr>
+      </w:pPr>
+      <w:proofErr w:type="spellStart"/>
+      <w:proofErr w:type="gramStart"/>
+      <w:r>
+        <w:rPr>
+          <w:b/>
+          <w:bCs/>
+          <w:sz w:val="24"/>
+          <w:szCs w:val="24"/>
+        </w:rPr>
+        <w:t>menuEvaluator</w:t>
+      </w:r>
+      <w:proofErr w:type="spellEnd"/>
+      <w:r>
+        <w:rPr>
+          <w:b/>
+          <w:bCs/>
+          <w:sz w:val="24"/>
+          <w:szCs w:val="24"/>
+        </w:rPr>
+        <w:t>(</w:t>
+      </w:r>
+      <w:proofErr w:type="gramEnd"/>
+      <w:r>
+        <w:rPr>
+          <w:b/>
+          <w:bCs/>
+          <w:sz w:val="24"/>
+          <w:szCs w:val="24"/>
+        </w:rPr>
+        <w:t>)</w:t>
+      </w:r>
+    </w:p>
+    <w:p>
+      <w:pPr>
+        <w:ind w:left="1440"/>
+      </w:pPr>
+      <w:r>
+        <w:rPr>
+          <w:b/>
+          <w:bCs/>
+          <w:sz w:val="24"/>
+          <w:szCs w:val="24"/>
+        </w:rPr>
+        <w:tab/>
+      </w:r>
+      <w:r>
+        <w:t xml:space="preserve">checks </w:t>
+      </w:r>
+      <w:proofErr w:type="spellStart"/>
+      <w:r>
+        <w:t>isUserAdmin</w:t>
+      </w:r>
+      <w:proofErr w:type="spellEnd"/>
+      <w:r>
+        <w:t xml:space="preserve"> and if true opens </w:t>
+      </w:r>
+      <w:proofErr w:type="spellStart"/>
+      <w:r>
+        <w:t>adminMenu</w:t>
+      </w:r>
+      <w:proofErr w:type="spellEnd"/>
+      <w:r>
+        <w:t>, if user isn’t admin opens employee menu</w:t>
+      </w:r>
+    </w:p>
+    <w:p>
+      <w:pPr>
+        <w:ind w:left="1440"/>
+      </w:pPr>
+    </w:p>
+    <w:p>
+      <w:pPr>
+        <w:ind w:left="1440"/>
+        <w:rPr>
+          <w:b/>
+          <w:bCs/>
+        </w:rPr>
+      </w:pPr>
+      <w:r>
+        <w:rPr>
+          <w:b/>
+          <w:bCs/>
+        </w:rPr>
+        <w:t>Menus:</w:t>
+      </w:r>
+    </w:p>
+    <w:p>
+      <w:pPr>
+        <w:ind w:left="1440"/>
+      </w:pPr>
+      <w:r>
+        <w:rPr>
+          <w:b/>
+          <w:bCs/>
+        </w:rPr>
+        <w:tab/>
+      </w:r>
+      <w:proofErr w:type="spellStart"/>
+      <w:proofErr w:type="gramStart"/>
+      <w:r>
+        <w:t>mainMenu</w:t>
+      </w:r>
+      <w:proofErr w:type="spellEnd"/>
+      <w:r>
+        <w:t>(</w:t>
+      </w:r>
+      <w:proofErr w:type="gramEnd"/>
+      <w:r>
+        <w:t>): provides option to login or exit program</w:t>
+      </w:r>
+    </w:p>
+    <w:p>
+      <w:pPr>
+        <w:pStyle w:val="ListParagraph"/>
+        <w:numPr>
+          <w:ilvl w:val="0"/>
+          <w:numId w:val="5"/>
+        </w:numPr>
+      </w:pPr>
+      <w:proofErr w:type="spellStart"/>
+      <w:proofErr w:type="gramStart"/>
+      <w:r>
+        <w:t>logIn</w:t>
+      </w:r>
+      <w:proofErr w:type="spellEnd"/>
+      <w:r>
+        <w:t>(</w:t>
+      </w:r>
+      <w:proofErr w:type="gramEnd"/>
+      <w:r>
+        <w:t>)</w:t>
+      </w:r>
+    </w:p>
+    <w:p>
+      <w:pPr>
+        <w:ind w:left="1440"/>
+      </w:pPr>
+      <w:r>
+        <w:tab/>
+      </w:r>
+      <w:proofErr w:type="spellStart"/>
+      <w:proofErr w:type="gramStart"/>
+      <w:r>
+        <w:t>adminMenu</w:t>
+      </w:r>
+      <w:proofErr w:type="spellEnd"/>
+      <w:r>
+        <w:t>(</w:t>
+      </w:r>
+      <w:proofErr w:type="gramEnd"/>
+      <w:r>
+        <w:t>): gives access to admin functions to manage employees, inventory, and locations.</w:t>
+      </w:r>
+    </w:p>
+    <w:p>
+      <w:pPr>
+        <w:pStyle w:val="ListParagraph"/>
+        <w:numPr>
+          <w:ilvl w:val="0"/>
+          <w:numId w:val="5"/>
+        </w:numPr>
+      </w:pPr>
+      <w:proofErr w:type="spellStart"/>
+      <w:proofErr w:type="gramStart"/>
+      <w:r>
+        <w:t>manageEmployeesMenu</w:t>
+      </w:r>
+      <w:proofErr w:type="spellEnd"/>
+      <w:r>
+        <w:t>(</w:t>
+      </w:r>
+      <w:proofErr w:type="gramEnd"/>
+      <w:r>
+        <w:t>)</w:t>
+      </w:r>
+    </w:p>
+    <w:p>
+      <w:pPr>
+        <w:pStyle w:val="ListParagraph"/>
+        <w:numPr>
+          <w:ilvl w:val="0"/>
+          <w:numId w:val="5"/>
+        </w:numPr>
+      </w:pPr>
+      <w:proofErr w:type="spellStart"/>
+      <w:proofErr w:type="gramStart"/>
+      <w:r>
+        <w:t>manageInventoryMenu</w:t>
+      </w:r>
+      <w:proofErr w:type="spellEnd"/>
+      <w:r>
+        <w:t>(</w:t>
+      </w:r>
+      <w:proofErr w:type="gramEnd"/>
+      <w:r>
+        <w:t>)</w:t>
+      </w:r>
+    </w:p>
+    <w:p>
+      <w:pPr>
+        <w:pStyle w:val="ListParagraph"/>
+        <w:numPr>
+          <w:ilvl w:val="0"/>
+          <w:numId w:val="5"/>
+        </w:numPr>
+      </w:pPr>
+      <w:proofErr w:type="spellStart"/>
+      <w:proofErr w:type="gramStart"/>
+      <w:r>
+        <w:t>manageLocationMenu</w:t>
+      </w:r>
+      <w:proofErr w:type="spellEnd"/>
+      <w:r>
+        <w:t>(</w:t>
+      </w:r>
+      <w:proofErr w:type="gramEnd"/>
+      <w:r>
+        <w:t>)</w:t>
+      </w:r>
+    </w:p>
+    <w:p>
+      <w:pPr>
+        <w:ind w:left="1440"/>
+      </w:pPr>
+      <w:r>
+        <w:tab/>
+      </w:r>
+      <w:proofErr w:type="spellStart"/>
+      <w:proofErr w:type="gramStart"/>
+      <w:r>
+        <w:t>manageEmployeesMenu</w:t>
+      </w:r>
+      <w:proofErr w:type="spellEnd"/>
+      <w:r>
+        <w:t>(</w:t>
+      </w:r>
+      <w:proofErr w:type="gramEnd"/>
+      <w:r>
+        <w:t>): add remove or list employees</w:t>
+      </w:r>
+    </w:p>
+    <w:p>
+      <w:pPr>
+        <w:pStyle w:val="ListParagraph"/>
+        <w:numPr>
+          <w:ilvl w:val="0"/>
+          <w:numId w:val="5"/>
+        </w:numPr>
+      </w:pPr>
+      <w:proofErr w:type="spellStart"/>
+      <w:proofErr w:type="gramStart"/>
+      <w:r>
+        <w:t>addEmployee</w:t>
+      </w:r>
+      <w:proofErr w:type="spellEnd"/>
+      <w:r>
+        <w:t>(</w:t>
+      </w:r>
+      <w:proofErr w:type="gramEnd"/>
+      <w:r>
+        <w:t>)</w:t>
+      </w:r>
+    </w:p>
+    <w:p>
+      <w:pPr>
+        <w:pStyle w:val="ListParagraph"/>
+        <w:numPr>
+          <w:ilvl w:val="0"/>
+          <w:numId w:val="5"/>
+        </w:numPr>
+      </w:pPr>
+      <w:proofErr w:type="spellStart"/>
+      <w:proofErr w:type="gramStart"/>
+      <w:r>
+        <w:t>deleteEmployee</w:t>
+      </w:r>
+      <w:proofErr w:type="spellEnd"/>
+      <w:r>
+        <w:t>(</w:t>
+      </w:r>
+      <w:proofErr w:type="gramEnd"/>
+      <w:r>
+        <w:t>)</w:t>
+      </w:r>
+    </w:p>
+    <w:p>
+      <w:pPr>
+        <w:pStyle w:val="ListParagraph"/>
+        <w:numPr>
+          <w:ilvl w:val="0"/>
+          <w:numId w:val="5"/>
+        </w:numPr>
+      </w:pPr>
+      <w:r>
+        <w:t>list employees (not a function, it’s a for-each loop)</w:t>
+      </w:r>
+    </w:p>
+    <w:p>
+      <w:pPr>
+        <w:ind w:left="1440"/>
+      </w:pPr>
+      <w:r>
+        <w:tab/>
+      </w:r>
+      <w:proofErr w:type="spellStart"/>
+      <w:proofErr w:type="gramStart"/>
+      <w:r>
+        <w:t>manageLocationMenu</w:t>
+      </w:r>
+      <w:proofErr w:type="spellEnd"/>
+      <w:r>
+        <w:t>(</w:t>
+      </w:r>
+      <w:proofErr w:type="gramEnd"/>
+      <w:r>
+        <w:t>)</w:t>
+      </w:r>
+      <w:r>
+        <w:t>: add, delete, or list locations</w:t>
+      </w:r>
+    </w:p>
+    <w:p>
+      <w:pPr>
+        <w:pStyle w:val="ListParagraph"/>
+        <w:numPr>
+          <w:ilvl w:val="0"/>
+          <w:numId w:val="5"/>
+        </w:numPr>
+      </w:pPr>
+      <w:proofErr w:type="spellStart"/>
+      <w:proofErr w:type="gramStart"/>
+      <w:r>
+        <w:t>addLocation</w:t>
+      </w:r>
+      <w:proofErr w:type="spellEnd"/>
+      <w:r>
+        <w:t>(</w:t>
+      </w:r>
+      <w:proofErr w:type="gramEnd"/>
+      <w:r>
+        <w:t>)</w:t>
+      </w:r>
+    </w:p>
+    <w:p>
+      <w:pPr>
+        <w:pStyle w:val="ListParagraph"/>
+        <w:numPr>
+          <w:ilvl w:val="0"/>
+          <w:numId w:val="5"/>
+        </w:numPr>
+      </w:pPr>
+      <w:proofErr w:type="spellStart"/>
+      <w:proofErr w:type="gramStart"/>
+      <w:r>
+        <w:t>deleteLocation</w:t>
+      </w:r>
+      <w:proofErr w:type="spellEnd"/>
+      <w:r>
+        <w:t>(</w:t>
+      </w:r>
+      <w:proofErr w:type="gramEnd"/>
+      <w:r>
+        <w:t>)</w:t>
+      </w:r>
+    </w:p>
+    <w:p>
+      <w:pPr>
+        <w:pStyle w:val="ListParagraph"/>
+        <w:numPr>
+          <w:ilvl w:val="0"/>
+          <w:numId w:val="5"/>
+        </w:numPr>
+      </w:pPr>
+      <w:r>
+        <w:t>lists locations (not a function, a for each loop)</w:t>
+      </w:r>
+    </w:p>
+    <w:p>
+      <w:pPr>
+        <w:ind w:left="1440"/>
+      </w:pPr>
+      <w:r>
+        <w:lastRenderedPageBreak/>
+        <w:tab/>
+      </w:r>
+      <w:proofErr w:type="spellStart"/>
+      <w:proofErr w:type="gramStart"/>
+      <w:r>
+        <w:t>manageInventoryMenu</w:t>
+      </w:r>
+      <w:proofErr w:type="spellEnd"/>
+      <w:r>
+        <w:t>(</w:t>
+      </w:r>
+      <w:proofErr w:type="gramEnd"/>
+      <w:r>
+        <w:t>)</w:t>
+      </w:r>
+      <w:r>
+        <w:t>: add, delete, or list vehicles</w:t>
+      </w:r>
+    </w:p>
+    <w:p>
+      <w:pPr>
+        <w:pStyle w:val="ListParagraph"/>
+        <w:numPr>
+          <w:ilvl w:val="0"/>
+          <w:numId w:val="5"/>
+        </w:numPr>
+      </w:pPr>
+      <w:proofErr w:type="spellStart"/>
+      <w:proofErr w:type="gramStart"/>
+      <w:r>
+        <w:t>addVehicle</w:t>
+      </w:r>
+      <w:proofErr w:type="spellEnd"/>
+      <w:r>
+        <w:t>(</w:t>
+      </w:r>
+      <w:proofErr w:type="gramEnd"/>
+      <w:r>
+        <w:t>)</w:t>
+      </w:r>
+    </w:p>
+    <w:p>
+      <w:pPr>
+        <w:pStyle w:val="ListParagraph"/>
+        <w:numPr>
+          <w:ilvl w:val="0"/>
+          <w:numId w:val="5"/>
+        </w:numPr>
+      </w:pPr>
+      <w:proofErr w:type="spellStart"/>
+      <w:proofErr w:type="gramStart"/>
+      <w:r>
+        <w:t>deleteVehicle</w:t>
+      </w:r>
+      <w:proofErr w:type="spellEnd"/>
+      <w:r>
+        <w:t>(</w:t>
+      </w:r>
+      <w:proofErr w:type="gramEnd"/>
+      <w:r>
+        <w:t>)</w:t>
+      </w:r>
+    </w:p>
+    <w:p>
+      <w:pPr>
+        <w:pStyle w:val="ListParagraph"/>
+        <w:numPr>
+          <w:ilvl w:val="0"/>
+          <w:numId w:val="5"/>
+        </w:numPr>
+      </w:pPr>
+      <w:r>
+        <w:t>lists vehicles at each location, by location (for each loop)</w:t>
+      </w:r>
+    </w:p>
+    <w:p>
+      <w:pPr>
+        <w:ind w:left="1440"/>
+      </w:pPr>
+      <w:r>
+        <w:tab/>
+      </w:r>
+      <w:proofErr w:type="spellStart"/>
+      <w:proofErr w:type="gramStart"/>
+      <w:r>
+        <w:t>customerManagementMenu</w:t>
+      </w:r>
+      <w:proofErr w:type="spellEnd"/>
+      <w:r>
+        <w:t>(</w:t>
+      </w:r>
+      <w:proofErr w:type="gramEnd"/>
+      <w:r>
+        <w:t>)</w:t>
+      </w:r>
+      <w:r>
+        <w:t>: add, delete, or list customers</w:t>
+      </w:r>
+    </w:p>
+    <w:p>
+      <w:pPr>
+        <w:pStyle w:val="ListParagraph"/>
+        <w:numPr>
+          <w:ilvl w:val="0"/>
+          <w:numId w:val="5"/>
+        </w:numPr>
+      </w:pPr>
+      <w:proofErr w:type="spellStart"/>
+      <w:proofErr w:type="gramStart"/>
+      <w:r>
+        <w:t>addCustomer</w:t>
+      </w:r>
+      <w:proofErr w:type="spellEnd"/>
+      <w:r>
+        <w:t>(</w:t>
+      </w:r>
+      <w:proofErr w:type="gramEnd"/>
+      <w:r>
+        <w:t>)</w:t>
+      </w:r>
+    </w:p>
+    <w:p>
+      <w:pPr>
+        <w:pStyle w:val="ListParagraph"/>
+        <w:numPr>
+          <w:ilvl w:val="0"/>
+          <w:numId w:val="5"/>
+        </w:numPr>
+      </w:pPr>
+      <w:proofErr w:type="spellStart"/>
+      <w:proofErr w:type="gramStart"/>
+      <w:r>
+        <w:t>deleteCustomer</w:t>
+      </w:r>
+      <w:proofErr w:type="spellEnd"/>
+      <w:r>
+        <w:t>(</w:t>
+      </w:r>
+      <w:proofErr w:type="gramEnd"/>
+      <w:r>
+        <w:t>)</w:t>
+      </w:r>
+    </w:p>
+    <w:p>
+      <w:pPr>
+        <w:pStyle w:val="ListParagraph"/>
+        <w:numPr>
+          <w:ilvl w:val="0"/>
+          <w:numId w:val="5"/>
+        </w:numPr>
+      </w:pPr>
+      <w:proofErr w:type="spellStart"/>
+      <w:proofErr w:type="gramStart"/>
+      <w:r>
+        <w:t>listCustomers</w:t>
+      </w:r>
+      <w:proofErr w:type="spellEnd"/>
+      <w:r>
+        <w:t>(</w:t>
+      </w:r>
+      <w:proofErr w:type="gramEnd"/>
+      <w:r>
+        <w:t>)</w:t>
+      </w:r>
+    </w:p>
+    <w:p>
+      <w:pPr>
+        <w:ind w:left="1440"/>
+      </w:pPr>
+      <w:r>
+        <w:tab/>
+      </w:r>
+      <w:proofErr w:type="spellStart"/>
+      <w:proofErr w:type="gramStart"/>
+      <w:r>
+        <w:t>transactionMenu</w:t>
+      </w:r>
+      <w:proofErr w:type="spellEnd"/>
+      <w:r>
+        <w:t>(</w:t>
+      </w:r>
+      <w:proofErr w:type="gramEnd"/>
+      <w:r>
+        <w:t>)</w:t>
+      </w:r>
+      <w:r>
+        <w:t xml:space="preserve">: takes a parameter from </w:t>
+      </w:r>
+      <w:proofErr w:type="spellStart"/>
+      <w:r>
+        <w:t>transactionSubMenu</w:t>
+      </w:r>
+      <w:proofErr w:type="spellEnd"/>
+      <w:r>
+        <w:t>() in the form of a String specifying if transaction is incoming or outgoing. Moves vehicle to a customer and to the rented array, or takes back vehicle from customer and moves vehicle to ‘available’ array</w:t>
+      </w:r>
+    </w:p>
+    <w:p>
+      <w:pPr>
+        <w:ind w:left="1440"/>
+      </w:pPr>
+      <w:r>
+        <w:tab/>
+      </w:r>
+      <w:proofErr w:type="spellStart"/>
+      <w:proofErr w:type="gramStart"/>
+      <w:r>
+        <w:t>transactionSubMenu</w:t>
+      </w:r>
+      <w:proofErr w:type="spellEnd"/>
+      <w:r>
+        <w:t>(</w:t>
+      </w:r>
+      <w:proofErr w:type="gramEnd"/>
+      <w:r>
+        <w:t>)</w:t>
+      </w:r>
+      <w:r>
+        <w:t xml:space="preserve">: evaluates whether a customer is renting or returning a vehicle and passes the </w:t>
+      </w:r>
+      <w:proofErr w:type="spellStart"/>
+      <w:r>
+        <w:t>typeTransaction</w:t>
+      </w:r>
+      <w:proofErr w:type="spellEnd"/>
+      <w:r>
+        <w:t xml:space="preserve"> variable as a parameter to the </w:t>
+      </w:r>
+      <w:proofErr w:type="spellStart"/>
+      <w:r>
+        <w:t>transactionMenu</w:t>
+      </w:r>
+      <w:proofErr w:type="spellEnd"/>
+      <w:r>
+        <w:t>() function</w:t>
+      </w:r>
+    </w:p>
+    <w:p>
+      <w:pPr>
+        <w:ind w:left="1440"/>
+      </w:pPr>
+    </w:p>
+    <w:p>
+      <w:pPr>
+        <w:ind w:left="1440"/>
+      </w:pPr>
+      <w:r>
+        <w:tab/>
+      </w:r>
+      <w:proofErr w:type="spellStart"/>
+      <w:proofErr w:type="gramStart"/>
+      <w:r>
+        <w:t>employeeMenu</w:t>
+      </w:r>
+      <w:proofErr w:type="spellEnd"/>
+      <w:r>
+        <w:t>(</w:t>
+      </w:r>
+      <w:proofErr w:type="gramEnd"/>
+      <w:r>
+        <w:t>)</w:t>
+      </w:r>
+      <w:r>
+        <w:t>: manage customers, inventory, or make a transaction</w:t>
+      </w:r>
+    </w:p>
+    <w:p>
+      <w:pPr>
+        <w:pStyle w:val="ListParagraph"/>
+        <w:numPr>
+          <w:ilvl w:val="0"/>
+          <w:numId w:val="5"/>
+        </w:numPr>
+      </w:pPr>
+      <w:proofErr w:type="spellStart"/>
+      <w:proofErr w:type="gramStart"/>
+      <w:r>
+        <w:t>customerManagementMenu</w:t>
+      </w:r>
+      <w:proofErr w:type="spellEnd"/>
+      <w:r>
+        <w:t>(</w:t>
+      </w:r>
+      <w:proofErr w:type="gramEnd"/>
+      <w:r>
+        <w:t>)</w:t>
+      </w:r>
+    </w:p>
+    <w:p>
+      <w:pPr>
+        <w:pStyle w:val="ListParagraph"/>
+        <w:numPr>
+          <w:ilvl w:val="0"/>
+          <w:numId w:val="5"/>
+        </w:numPr>
+      </w:pPr>
+      <w:proofErr w:type="spellStart"/>
+      <w:proofErr w:type="gramStart"/>
+      <w:r>
+        <w:t>manageInventoryMenu</w:t>
+      </w:r>
+      <w:proofErr w:type="spellEnd"/>
+      <w:r>
+        <w:t>(</w:t>
+      </w:r>
+      <w:proofErr w:type="gramEnd"/>
+      <w:r>
+        <w:t>)</w:t>
+      </w:r>
+    </w:p>
+    <w:p>
+      <w:pPr>
+        <w:pStyle w:val="ListParagraph"/>
+        <w:numPr>
+          <w:ilvl w:val="0"/>
+          <w:numId w:val="5"/>
+        </w:numPr>
+      </w:pPr>
+      <w:proofErr w:type="spellStart"/>
+      <w:proofErr w:type="gramStart"/>
+      <w:r>
+        <w:t>transactionSubMenu</w:t>
+      </w:r>
+      <w:proofErr w:type="spellEnd"/>
+      <w:r>
+        <w:t>(</w:t>
+      </w:r>
+      <w:proofErr w:type="gramEnd"/>
+      <w:r>
+        <w:t>)</w:t>
+      </w:r>
+    </w:p>
+    <w:p>
+      <w:pPr>
+        <w:rPr>
+          <w:b/>
+          <w:bCs/>
+        </w:rPr>
+      </w:pPr>
+    </w:p>
+    <w:p>
+      <w:pPr>
+        <w:ind w:left="1440"/>
+        <w:rPr>
+          <w:b/>
+          <w:bCs/>
+        </w:rPr>
+      </w:pPr>
+      <w:proofErr w:type="spellStart"/>
+      <w:proofErr w:type="gramStart"/>
+      <w:r>
+        <w:rPr>
+          <w:b/>
+          <w:bCs/>
+        </w:rPr>
+        <w:t>logTransaction</w:t>
+      </w:r>
+      <w:proofErr w:type="spellEnd"/>
+      <w:r>
+        <w:rPr>
+          <w:b/>
+          <w:bCs/>
+        </w:rPr>
+        <w:t>(</w:t>
+      </w:r>
+      <w:proofErr w:type="gramEnd"/>
+      <w:r>
+        <w:rPr>
+          <w:b/>
+          <w:bCs/>
+        </w:rPr>
+        <w:t>)</w:t>
+      </w:r>
+      <w:r>
+        <w:rPr>
+          <w:b/>
+          <w:bCs/>
+        </w:rPr>
+        <w:t>:</w:t>
+      </w:r>
+    </w:p>
+    <w:p>
+      <w:pPr>
+        <w:ind w:left="1440"/>
+      </w:pPr>
+      <w:r>
+        <w:rPr>
+          <w:b/>
+          <w:bCs/>
+        </w:rPr>
+        <w:tab/>
+      </w:r>
+      <w:r>
+        <w:t>transactions are recorded to a text document to log all transactions. Employee conducting the transaction, the Vehicle involved, and the Customer is recorded.</w:t>
+      </w:r>
+    </w:p>
+    <w:p>
+      <w:pPr>
+        <w:ind w:left="1440"/>
+        <w:rPr>
+          <w:b/>
+          <w:bCs/>
+        </w:rPr>
+      </w:pPr>
+      <w:proofErr w:type="spellStart"/>
+      <w:proofErr w:type="gramStart"/>
+      <w:r>
+        <w:rPr>
+          <w:b/>
+          <w:bCs/>
+        </w:rPr>
+        <w:t>addEmployee</w:t>
+      </w:r>
+      <w:proofErr w:type="spellEnd"/>
+      <w:r>
+        <w:rPr>
+          <w:b/>
+          <w:bCs/>
+        </w:rPr>
+        <w:t>(</w:t>
+      </w:r>
+      <w:proofErr w:type="gramEnd"/>
+      <w:r>
+        <w:rPr>
+          <w:b/>
+          <w:bCs/>
+        </w:rPr>
+        <w:t>):</w:t>
+      </w:r>
+    </w:p>
+    <w:p>
+      <w:pPr>
+        <w:ind w:left="1440"/>
+      </w:pPr>
+      <w:r>
+        <w:rPr>
+          <w:b/>
+          <w:bCs/>
+        </w:rPr>
+        <w:tab/>
+      </w:r>
+      <w:r>
+        <w:t>User fills in the requested parameters and a new Employee is created and added to the employee array</w:t>
+      </w:r>
+    </w:p>
+    <w:p>
+      <w:pPr>
+        <w:ind w:left="1440"/>
+        <w:rPr>
+          <w:b/>
+          <w:bCs/>
+        </w:rPr>
+      </w:pPr>
+      <w:proofErr w:type="spellStart"/>
+      <w:proofErr w:type="gramStart"/>
+      <w:r>
+        <w:rPr>
+          <w:b/>
+          <w:bCs/>
+        </w:rPr>
+        <w:t>deleteEmployee</w:t>
+      </w:r>
+      <w:proofErr w:type="spellEnd"/>
+      <w:r>
+        <w:rPr>
+          <w:b/>
+          <w:bCs/>
+        </w:rPr>
+        <w:t>(</w:t>
+      </w:r>
+      <w:proofErr w:type="gramEnd"/>
+      <w:r>
+        <w:rPr>
+          <w:b/>
+          <w:bCs/>
+        </w:rPr>
+        <w:t>):</w:t>
+      </w:r>
+    </w:p>
+    <w:p>
+      <w:pPr>
+        <w:ind w:left="1440"/>
+      </w:pPr>
+      <w:r>
+        <w:rPr>
+          <w:b/>
+          <w:bCs/>
+        </w:rPr>
+        <w:tab/>
+      </w:r>
+      <w:r>
+        <w:t xml:space="preserve">user selects an employee by number from a listing of employees. The number is passed to the remove method of </w:t>
+      </w:r>
+      <w:proofErr w:type="spellStart"/>
+      <w:r>
+        <w:t>arrayList</w:t>
+      </w:r>
+      <w:proofErr w:type="spellEnd"/>
+      <w:r>
+        <w:t xml:space="preserve"> and the employee is removed from the array</w:t>
+      </w:r>
+    </w:p>
+    <w:p>
+      <w:pPr>
+        <w:ind w:left="1440"/>
+        <w:rPr>
+          <w:b/>
+          <w:bCs/>
+        </w:rPr>
+      </w:pPr>
+      <w:proofErr w:type="spellStart"/>
+      <w:proofErr w:type="gramStart"/>
+      <w:r>
+        <w:rPr>
+          <w:b/>
+          <w:bCs/>
+        </w:rPr>
+        <w:t>addVehicle</w:t>
+      </w:r>
+      <w:proofErr w:type="spellEnd"/>
+      <w:r>
+        <w:rPr>
+          <w:b/>
+          <w:bCs/>
+        </w:rPr>
+        <w:t>(</w:t>
+      </w:r>
+      <w:proofErr w:type="gramEnd"/>
+      <w:r>
+        <w:rPr>
+          <w:b/>
+          <w:bCs/>
+        </w:rPr>
+        <w:t>):</w:t>
+      </w:r>
+    </w:p>
+    <w:p>
+      <w:pPr>
+        <w:ind w:left="1440"/>
+      </w:pPr>
+      <w:r>
+        <w:rPr>
+          <w:b/>
+          <w:bCs/>
+        </w:rPr>
+        <w:tab/>
+      </w:r>
+      <w:r>
+        <w:t>Asks user what location the vehicle will go to and</w:t>
+      </w:r>
+      <w:r>
+        <w:rPr>
+          <w:b/>
+          <w:bCs/>
+        </w:rPr>
+        <w:t xml:space="preserve"> </w:t>
+      </w:r>
+      <w:r>
+        <w:t xml:space="preserve">calls </w:t>
+      </w:r>
+      <w:proofErr w:type="spellStart"/>
+      <w:r>
+        <w:t>createVehicle</w:t>
+      </w:r>
+      <w:proofErr w:type="spellEnd"/>
+      <w:r>
+        <w:t xml:space="preserve"> functions and adds the created vehicle object to the specified location’s vehicle available </w:t>
+      </w:r>
+      <w:proofErr w:type="spellStart"/>
+      <w:r>
+        <w:t>arraylist</w:t>
+      </w:r>
+      <w:proofErr w:type="spellEnd"/>
+    </w:p>
+    <w:p>
+      <w:pPr>
+        <w:ind w:left="1440"/>
+        <w:rPr>
+          <w:b/>
+          <w:bCs/>
+        </w:rPr>
+      </w:pPr>
+      <w:proofErr w:type="spellStart"/>
+      <w:proofErr w:type="gramStart"/>
+      <w:r>
+        <w:rPr>
+          <w:b/>
+          <w:bCs/>
+        </w:rPr>
+        <w:t>deleteVehicle</w:t>
+      </w:r>
+      <w:proofErr w:type="spellEnd"/>
+      <w:r>
+        <w:rPr>
+          <w:b/>
+          <w:bCs/>
+        </w:rPr>
+        <w:t>(</w:t>
+      </w:r>
+      <w:proofErr w:type="gramEnd"/>
+      <w:r>
+        <w:rPr>
+          <w:b/>
+          <w:bCs/>
+        </w:rPr>
+        <w:t>):</w:t>
+      </w:r>
+    </w:p>
+    <w:p>
+      <w:pPr>
+        <w:ind w:left="1440"/>
+      </w:pPr>
+      <w:r>
+        <w:rPr>
+          <w:b/>
+          <w:bCs/>
+        </w:rPr>
+        <w:lastRenderedPageBreak/>
+        <w:tab/>
+      </w:r>
+      <w:r>
+        <w:t xml:space="preserve">user selects the location and then the vehicle from prompts. The vehicle is deleted by passing the user input number to the </w:t>
+      </w:r>
+      <w:proofErr w:type="spellStart"/>
+      <w:r>
+        <w:t>arrayList</w:t>
+      </w:r>
+      <w:proofErr w:type="spellEnd"/>
+      <w:r>
+        <w:t xml:space="preserve"> </w:t>
+      </w:r>
+      <w:proofErr w:type="gramStart"/>
+      <w:r>
+        <w:t>remove(</w:t>
+      </w:r>
+      <w:proofErr w:type="gramEnd"/>
+      <w:r>
+        <w:t>) method</w:t>
+      </w:r>
+    </w:p>
+    <w:p>
+      <w:pPr>
+        <w:ind w:left="1440"/>
+        <w:rPr>
+          <w:b/>
+          <w:bCs/>
+        </w:rPr>
+      </w:pPr>
+      <w:r>
+        <w:rPr>
+          <w:b/>
+          <w:bCs/>
+        </w:rPr>
+        <w:t>add/</w:t>
+      </w:r>
+      <w:proofErr w:type="spellStart"/>
+      <w:proofErr w:type="gramStart"/>
+      <w:r>
+        <w:rPr>
+          <w:b/>
+          <w:bCs/>
+        </w:rPr>
+        <w:t>delete</w:t>
+      </w:r>
+      <w:r>
+        <w:rPr>
+          <w:b/>
+          <w:bCs/>
+        </w:rPr>
+        <w:t>Customer</w:t>
+      </w:r>
+      <w:proofErr w:type="spellEnd"/>
+      <w:r>
+        <w:rPr>
+          <w:b/>
+          <w:bCs/>
+        </w:rPr>
+        <w:t>(</w:t>
+      </w:r>
+      <w:proofErr w:type="gramEnd"/>
+      <w:r>
+        <w:rPr>
+          <w:b/>
+          <w:bCs/>
+        </w:rPr>
+        <w:t>):</w:t>
+      </w:r>
+    </w:p>
+    <w:p>
+      <w:pPr>
+        <w:ind w:left="1440"/>
+      </w:pPr>
+      <w:r>
+        <w:tab/>
+        <w:t xml:space="preserve">same as the above. User is walked through prompts to create the properties of Customer and then customer is added to </w:t>
+      </w:r>
+      <w:proofErr w:type="spellStart"/>
+      <w:r>
+        <w:t>arrayList</w:t>
+      </w:r>
+      <w:proofErr w:type="spellEnd"/>
+      <w:r>
+        <w:t xml:space="preserve"> for customers</w:t>
+      </w:r>
+    </w:p>
+    <w:p>
+      <w:pPr>
+        <w:ind w:left="1440"/>
+        <w:rPr>
+          <w:b/>
+          <w:bCs/>
+        </w:rPr>
+      </w:pPr>
+      <w:r>
+        <w:rPr>
+          <w:b/>
+          <w:bCs/>
+        </w:rPr>
+        <w:t>Create Functions:</w:t>
+      </w:r>
+    </w:p>
+    <w:p>
+      <w:pPr>
+        <w:ind w:left="1440"/>
+      </w:pPr>
+      <w:r>
+        <w:rPr>
+          <w:b/>
+          <w:bCs/>
+        </w:rPr>
+        <w:tab/>
+      </w:r>
+      <w:r>
+        <w:t>Address, Date, Vehicle, Payment objects are created using prompts from the system to fill in needed parameters. Used to save code space for repeated creation functions</w:t>
+      </w:r>
+    </w:p>
+    <w:p>
+      <w:pPr>
+        <w:ind w:left="1440"/>
+      </w:pPr>
+      <w:r>
+        <w:tab/>
+      </w:r>
+    </w:p>
+    <w:p>
+      <w:pPr>
+        <w:rPr>
+          <w:sz w:val="24"/>
+          <w:szCs w:val="24"/>
+        </w:rPr>
+      </w:pPr>
+    </w:p>
+    <w:p>
+      <w:pPr>
+        <w:ind w:firstLine="720"/>
+        <w:rPr>
+          <w:b/>
+          <w:bCs/>
+          <w:sz w:val="24"/>
+          <w:szCs w:val="24"/>
+        </w:rPr>
+      </w:pPr>
+      <w:r>
+        <w:rPr>
+          <w:b/>
+          <w:bCs/>
+          <w:sz w:val="24"/>
+          <w:szCs w:val="24"/>
+        </w:rPr>
+        <w:t>Location:</w:t>
+      </w:r>
+    </w:p>
+    <w:p>
+      <w:pPr>
         <w:ind w:left="720"/>
         <w:rPr>
-          <w:b/>
-          <w:bCs/>
-          <w:sz w:val="24"/>
-          <w:szCs w:val="24"/>
-        </w:rPr>
-      </w:pPr>
-      <w:r>
-        <w:rPr>
-          <w:b/>
-          <w:bCs/>
-          <w:sz w:val="24"/>
-          <w:szCs w:val="24"/>
-        </w:rPr>
-        <w:t>Location:</w:t>
+          <w:sz w:val="24"/>
+          <w:szCs w:val="24"/>
+        </w:rPr>
+      </w:pPr>
+      <w:r>
+        <w:rPr>
+          <w:b/>
+          <w:bCs/>
+          <w:sz w:val="24"/>
+          <w:szCs w:val="24"/>
+        </w:rPr>
+        <w:tab/>
+      </w:r>
+      <w:r>
+        <w:rPr>
+          <w:sz w:val="24"/>
+          <w:szCs w:val="24"/>
+        </w:rPr>
+        <w:t xml:space="preserve">Standard getters and setters for all variables, nothing new with the array list operations. </w:t>
+      </w:r>
+      <w:r>
+        <w:rPr>
+          <w:sz w:val="24"/>
+          <w:szCs w:val="24"/>
+        </w:rPr>
+        <w:t xml:space="preserve">Also functions to iterate through </w:t>
+      </w:r>
+      <w:proofErr w:type="spellStart"/>
+      <w:r>
+        <w:rPr>
+          <w:sz w:val="24"/>
+          <w:szCs w:val="24"/>
+        </w:rPr>
+        <w:t>arraylists</w:t>
+      </w:r>
+      <w:proofErr w:type="spellEnd"/>
+      <w:r>
+        <w:rPr>
+          <w:sz w:val="24"/>
+          <w:szCs w:val="24"/>
+        </w:rPr>
+        <w:t xml:space="preserve"> and print what is in them. Add and Remove functions are also included for array list operations.</w:t>
       </w:r>
     </w:p>
     <w:p>
@@ -1916,446 +2987,23 @@
       </w:pPr>
       <w:r>
         <w:rPr>
-          <w:b/>
-          <w:bCs/>
-          <w:sz w:val="24"/>
-          <w:szCs w:val="24"/>
-        </w:rPr>
-        <w:tab/>
-      </w:r>
-      <w:r>
-        <w:rPr>
-          <w:sz w:val="24"/>
-          <w:szCs w:val="24"/>
-        </w:rPr>
-        <w:t xml:space="preserve">Standard getters and setters for all variables, nothing new with the array list operations. </w:t>
+          <w:sz w:val="24"/>
+          <w:szCs w:val="24"/>
+        </w:rPr>
+        <w:tab/>
       </w:r>
     </w:p>
     <w:p>
       <w:pPr>
         <w:ind w:left="720"/>
         <w:rPr>
-          <w:b/>
-          <w:bCs/>
-          <w:sz w:val="24"/>
-          <w:szCs w:val="24"/>
-        </w:rPr>
-      </w:pPr>
-      <w:r>
-        <w:rPr>
-          <w:sz w:val="24"/>
-          <w:szCs w:val="24"/>
-        </w:rPr>
-        <w:tab/>
-      </w:r>
-      <w:proofErr w:type="spellStart"/>
-      <w:proofErr w:type="gramStart"/>
-      <w:r>
-        <w:rPr>
-          <w:b/>
-          <w:bCs/>
-          <w:sz w:val="24"/>
-          <w:szCs w:val="24"/>
-        </w:rPr>
-        <w:t>addTransactionRecord</w:t>
-      </w:r>
-      <w:proofErr w:type="spellEnd"/>
-      <w:r>
-        <w:rPr>
-          <w:b/>
-          <w:bCs/>
-          <w:sz w:val="24"/>
-          <w:szCs w:val="24"/>
-        </w:rPr>
-        <w:t>(</w:t>
-      </w:r>
-      <w:proofErr w:type="gramEnd"/>
-      <w:r>
-        <w:rPr>
-          <w:b/>
-          <w:bCs/>
-          <w:sz w:val="24"/>
-          <w:szCs w:val="24"/>
-        </w:rPr>
-        <w:t>)</w:t>
-      </w:r>
-    </w:p>
-    <w:p>
-      <w:pPr>
-        <w:ind w:left="720"/>
-        <w:rPr>
-          <w:sz w:val="24"/>
-          <w:szCs w:val="24"/>
-        </w:rPr>
-      </w:pPr>
-      <w:r>
-        <w:rPr>
-          <w:b/>
-          <w:bCs/>
-          <w:sz w:val="24"/>
-          <w:szCs w:val="24"/>
-        </w:rPr>
-        <w:tab/>
-      </w:r>
-      <w:r>
-        <w:rPr>
-          <w:b/>
-          <w:bCs/>
-          <w:sz w:val="24"/>
-          <w:szCs w:val="24"/>
-        </w:rPr>
-        <w:tab/>
-      </w:r>
-      <w:r>
-        <w:rPr>
-          <w:sz w:val="24"/>
-          <w:szCs w:val="24"/>
-        </w:rPr>
-        <w:t>Goal: To output a transaction to an external file</w:t>
-      </w:r>
-    </w:p>
-    <w:p>
-      <w:pPr>
-        <w:ind w:left="720"/>
-        <w:rPr>
-          <w:sz w:val="24"/>
-          <w:szCs w:val="24"/>
-        </w:rPr>
-      </w:pPr>
-      <w:r>
-        <w:rPr>
-          <w:sz w:val="24"/>
-          <w:szCs w:val="24"/>
-        </w:rPr>
-        <w:tab/>
-      </w:r>
-      <w:r>
-        <w:rPr>
-          <w:sz w:val="24"/>
-          <w:szCs w:val="24"/>
-        </w:rPr>
-        <w:tab/>
-        <w:t>Input: Still figuring this part out</w:t>
-      </w:r>
-    </w:p>
-    <w:p>
-      <w:pPr>
-        <w:ind w:left="720"/>
-        <w:rPr>
-          <w:sz w:val="24"/>
-          <w:szCs w:val="24"/>
-        </w:rPr>
-      </w:pPr>
-      <w:r>
-        <w:rPr>
-          <w:sz w:val="24"/>
-          <w:szCs w:val="24"/>
-        </w:rPr>
-        <w:tab/>
-      </w:r>
-      <w:r>
-        <w:rPr>
-          <w:sz w:val="24"/>
-          <w:szCs w:val="24"/>
-        </w:rPr>
-        <w:tab/>
-        <w:t>Output: Information for the transaction (customer info, vehicle info, cost, duration, location, etc.) to an external file (in append mode)</w:t>
-      </w:r>
-    </w:p>
-    <w:p>
-      <w:pPr>
-        <w:ind w:left="720"/>
-        <w:rPr>
-          <w:sz w:val="24"/>
-          <w:szCs w:val="24"/>
-        </w:rPr>
-      </w:pPr>
-      <w:r>
-        <w:rPr>
-          <w:sz w:val="24"/>
-          <w:szCs w:val="24"/>
-        </w:rPr>
-        <w:tab/>
-      </w:r>
-      <w:r>
-        <w:rPr>
-          <w:sz w:val="24"/>
-          <w:szCs w:val="24"/>
-        </w:rPr>
-        <w:tab/>
-        <w:t>Steps: Depends on the input. Still working on this</w:t>
-      </w:r>
-    </w:p>
-    <w:p>
-      <w:pPr>
-        <w:ind w:left="720"/>
-        <w:rPr>
-          <w:sz w:val="24"/>
-          <w:szCs w:val="24"/>
-        </w:rPr>
-      </w:pPr>
-    </w:p>
-    <w:p>
-      <w:pPr>
-        <w:ind w:left="720"/>
-        <w:rPr>
-          <w:b/>
-          <w:bCs/>
-          <w:sz w:val="24"/>
-          <w:szCs w:val="24"/>
-        </w:rPr>
-      </w:pPr>
-      <w:r>
-        <w:rPr>
-          <w:sz w:val="24"/>
-          <w:szCs w:val="24"/>
-        </w:rPr>
-        <w:tab/>
-      </w:r>
-      <w:proofErr w:type="spellStart"/>
-      <w:proofErr w:type="gramStart"/>
-      <w:r>
-        <w:rPr>
-          <w:b/>
-          <w:bCs/>
-          <w:sz w:val="24"/>
-          <w:szCs w:val="24"/>
-        </w:rPr>
-        <w:t>loanVehicle</w:t>
-      </w:r>
-      <w:proofErr w:type="spellEnd"/>
-      <w:r>
-        <w:rPr>
-          <w:b/>
-          <w:bCs/>
-          <w:sz w:val="24"/>
-          <w:szCs w:val="24"/>
-        </w:rPr>
-        <w:t>(</w:t>
-      </w:r>
-      <w:proofErr w:type="gramEnd"/>
-      <w:r>
-        <w:rPr>
-          <w:b/>
-          <w:bCs/>
-          <w:sz w:val="24"/>
-          <w:szCs w:val="24"/>
-        </w:rPr>
-        <w:t>Vehicle, Customer):</w:t>
-      </w:r>
-    </w:p>
-    <w:p>
-      <w:pPr>
-        <w:ind w:left="720"/>
-        <w:rPr>
-          <w:sz w:val="24"/>
-          <w:szCs w:val="24"/>
-        </w:rPr>
-      </w:pPr>
-      <w:r>
-        <w:rPr>
-          <w:b/>
-          <w:bCs/>
-          <w:sz w:val="24"/>
-          <w:szCs w:val="24"/>
-        </w:rPr>
-        <w:lastRenderedPageBreak/>
-        <w:tab/>
-      </w:r>
-      <w:r>
-        <w:rPr>
-          <w:b/>
-          <w:bCs/>
-          <w:sz w:val="24"/>
-          <w:szCs w:val="24"/>
-        </w:rPr>
-        <w:tab/>
-      </w:r>
-      <w:r>
-        <w:rPr>
-          <w:sz w:val="24"/>
-          <w:szCs w:val="24"/>
-        </w:rPr>
-        <w:t>Goal: To serve as a method of transaction to assign a vehicle to a user and remove it from the available vehicles and place it in loaned vehicles</w:t>
-      </w:r>
-    </w:p>
-    <w:p>
-      <w:pPr>
-        <w:ind w:left="720"/>
-        <w:rPr>
-          <w:sz w:val="24"/>
-          <w:szCs w:val="24"/>
-        </w:rPr>
-      </w:pPr>
-      <w:r>
-        <w:rPr>
-          <w:sz w:val="24"/>
-          <w:szCs w:val="24"/>
-        </w:rPr>
-        <w:tab/>
-      </w:r>
-      <w:r>
-        <w:rPr>
-          <w:sz w:val="24"/>
-          <w:szCs w:val="24"/>
-        </w:rPr>
-        <w:tab/>
-        <w:t>Input: A customer object and a vehicle object</w:t>
-      </w:r>
-    </w:p>
-    <w:p>
-      <w:pPr>
-        <w:ind w:left="720"/>
-        <w:rPr>
-          <w:sz w:val="24"/>
-          <w:szCs w:val="24"/>
-        </w:rPr>
-      </w:pPr>
-      <w:r>
-        <w:rPr>
-          <w:sz w:val="24"/>
-          <w:szCs w:val="24"/>
-        </w:rPr>
-        <w:tab/>
-      </w:r>
-      <w:r>
-        <w:rPr>
-          <w:sz w:val="24"/>
-          <w:szCs w:val="24"/>
-        </w:rPr>
-        <w:tab/>
-        <w:t>Output: Nothing really output, but data is manipulated</w:t>
-      </w:r>
-    </w:p>
-    <w:p>
-      <w:pPr>
-        <w:ind w:left="720"/>
-        <w:rPr>
-          <w:sz w:val="24"/>
-          <w:szCs w:val="24"/>
-        </w:rPr>
-      </w:pPr>
-      <w:r>
-        <w:rPr>
-          <w:sz w:val="24"/>
-          <w:szCs w:val="24"/>
-        </w:rPr>
-        <w:tab/>
-      </w:r>
-      <w:r>
-        <w:rPr>
-          <w:sz w:val="24"/>
-          <w:szCs w:val="24"/>
-        </w:rPr>
-        <w:tab/>
-        <w:t>Steps: Still working on specifics</w:t>
-      </w:r>
-    </w:p>
-    <w:p>
-      <w:pPr>
-        <w:ind w:left="720"/>
-        <w:rPr>
-          <w:b/>
-          <w:bCs/>
-          <w:sz w:val="24"/>
-          <w:szCs w:val="24"/>
-        </w:rPr>
-      </w:pPr>
-      <w:r>
-        <w:rPr>
-          <w:sz w:val="24"/>
-          <w:szCs w:val="24"/>
-        </w:rPr>
-        <w:tab/>
-      </w:r>
-      <w:proofErr w:type="spellStart"/>
-      <w:proofErr w:type="gramStart"/>
-      <w:r>
-        <w:rPr>
-          <w:b/>
-          <w:bCs/>
-          <w:sz w:val="24"/>
-          <w:szCs w:val="24"/>
-        </w:rPr>
-        <w:t>reclaimVehicle</w:t>
-      </w:r>
-      <w:proofErr w:type="spellEnd"/>
-      <w:r>
-        <w:rPr>
-          <w:b/>
-          <w:bCs/>
-          <w:sz w:val="24"/>
-          <w:szCs w:val="24"/>
-        </w:rPr>
-        <w:t>(</w:t>
-      </w:r>
-      <w:proofErr w:type="gramEnd"/>
-      <w:r>
-        <w:rPr>
-          <w:b/>
-          <w:bCs/>
-          <w:sz w:val="24"/>
-          <w:szCs w:val="24"/>
-        </w:rPr>
-        <w:t>Vehicle, Customer):</w:t>
-      </w:r>
-    </w:p>
-    <w:p>
-      <w:pPr>
-        <w:pBdr>
-          <w:bottom w:val="single" w:sz="6" w:space="1" w:color="auto"/>
-        </w:pBdr>
-        <w:ind w:left="720"/>
-        <w:rPr>
-          <w:sz w:val="24"/>
-          <w:szCs w:val="24"/>
-        </w:rPr>
-      </w:pPr>
-      <w:r>
-        <w:rPr>
-          <w:b/>
-          <w:bCs/>
-          <w:sz w:val="24"/>
-          <w:szCs w:val="24"/>
-        </w:rPr>
-        <w:tab/>
-      </w:r>
-      <w:r>
-        <w:rPr>
-          <w:b/>
-          <w:bCs/>
-          <w:sz w:val="24"/>
-          <w:szCs w:val="24"/>
-        </w:rPr>
-        <w:tab/>
-      </w:r>
-      <w:r>
-        <w:rPr>
-          <w:sz w:val="24"/>
-          <w:szCs w:val="24"/>
-        </w:rPr>
-        <w:t xml:space="preserve">Opposite of </w:t>
-      </w:r>
-      <w:proofErr w:type="spellStart"/>
-      <w:r>
-        <w:rPr>
-          <w:sz w:val="24"/>
-          <w:szCs w:val="24"/>
-        </w:rPr>
-        <w:t>loanVehicle</w:t>
-      </w:r>
-      <w:proofErr w:type="spellEnd"/>
-      <w:r>
-        <w:rPr>
-          <w:sz w:val="24"/>
-          <w:szCs w:val="24"/>
-        </w:rPr>
-        <w:t xml:space="preserve"> above, how this works exactly depends on how the above works.</w:t>
-      </w:r>
-    </w:p>
-    <w:p>
-      <w:pPr>
-        <w:ind w:left="720"/>
+          <w:sz w:val="24"/>
+          <w:szCs w:val="24"/>
+        </w:rPr>
+      </w:pPr>
+    </w:p>
+    <w:p>
+      <w:pPr>
         <w:rPr>
           <w:sz w:val="24"/>
           <w:szCs w:val="24"/>
@@ -2387,18 +3035,18 @@
         </w:rPr>
         <w:lastRenderedPageBreak/>
         <w:drawing>
-          <wp:anchor distT="0" distB="0" distL="114300" distR="114300" simplePos="0" relativeHeight="251659264" behindDoc="0" locked="0" layoutInCell="1" allowOverlap="1" wp14:anchorId="013AA47E" wp14:editId="41C51565">
+          <wp:anchor distT="0" distB="0" distL="114300" distR="114300" simplePos="0" relativeHeight="251659264" behindDoc="0" locked="0" layoutInCell="1" allowOverlap="1" wp14:anchorId="013AA47E" wp14:editId="4070C678">
             <wp:simplePos x="0" y="0"/>
             <wp:positionH relativeFrom="margin">
-              <wp:posOffset>-1513205</wp:posOffset>
+              <wp:posOffset>-613410</wp:posOffset>
             </wp:positionH>
             <wp:positionV relativeFrom="margin">
-              <wp:posOffset>1314450</wp:posOffset>
+              <wp:posOffset>1310640</wp:posOffset>
             </wp:positionV>
-            <wp:extent cx="8955405" cy="6331585"/>
+            <wp:extent cx="7164705" cy="6331585"/>
             <wp:effectExtent l="0" t="2540" r="0" b="0"/>
             <wp:wrapSquare wrapText="bothSides"/>
-            <wp:docPr id="1" name="Picture 1" descr="Diagram&#10;&#10;Description automatically generated"/>
+            <wp:docPr id="1" name="Picture 1"/>
             <wp:cNvGraphicFramePr>
               <a:graphicFrameLocks xmlns:a="http://schemas.openxmlformats.org/drawingml/2006/main" noChangeAspect="1"/>
             </wp:cNvGraphicFramePr>
@@ -2406,7 +3054,7 @@
               <a:graphicData uri="http://schemas.openxmlformats.org/drawingml/2006/picture">
                 <pic:pic xmlns:pic="http://schemas.openxmlformats.org/drawingml/2006/picture">
                   <pic:nvPicPr>
-                    <pic:cNvPr id="1" name="Picture 1" descr="Diagram&#10;&#10;Description automatically generated"/>
+                    <pic:cNvPr id="1" name="Picture 1"/>
                     <pic:cNvPicPr/>
                   </pic:nvPicPr>
                   <pic:blipFill>
@@ -2424,7 +3072,7 @@
                   <pic:spPr>
                     <a:xfrm rot="16200000">
                       <a:off x="0" y="0"/>
-                      <a:ext cx="8955405" cy="6331585"/>
+                      <a:ext cx="7164705" cy="6331585"/>
                     </a:xfrm>
                     <a:prstGeom prst="rect">
                       <a:avLst/>
@@ -2433,6 +3081,9 @@
                 </pic:pic>
               </a:graphicData>
             </a:graphic>
+            <wp14:sizeRelH relativeFrom="margin">
+              <wp14:pctWidth>0</wp14:pctWidth>
+            </wp14:sizeRelH>
           </wp:anchor>
         </w:drawing>
       </w:r>
@@ -2450,48 +3101,31 @@
           <w:sz w:val="24"/>
           <w:szCs w:val="24"/>
         </w:rPr>
-        <w:lastRenderedPageBreak/>
-        <w:tab/>
-      </w:r>
-      <w:r>
-        <w:rPr>
-          <w:sz w:val="24"/>
-          <w:szCs w:val="24"/>
-        </w:rPr>
-        <w:tab/>
-      </w:r>
-    </w:p>
-    <w:p>
-      <w:pPr>
-        <w:rPr>
-          <w:sz w:val="24"/>
-          <w:szCs w:val="24"/>
-        </w:rPr>
-      </w:pPr>
-      <w:r>
-        <w:rPr>
-          <w:sz w:val="24"/>
-          <w:szCs w:val="24"/>
-        </w:rPr>
-        <w:tab/>
-      </w:r>
-    </w:p>
-    <w:p>
-      <w:pPr>
-        <w:rPr>
-          <w:sz w:val="24"/>
-          <w:szCs w:val="24"/>
-        </w:rPr>
-      </w:pPr>
-      <w:r>
-        <w:rPr>
-          <w:sz w:val="24"/>
-          <w:szCs w:val="24"/>
-        </w:rPr>
-        <w:tab/>
-      </w:r>
-    </w:p>
-    <w:p/>
+        <w:tab/>
+      </w:r>
+      <w:r>
+        <w:rPr>
+          <w:sz w:val="24"/>
+          <w:szCs w:val="24"/>
+        </w:rPr>
+        <w:tab/>
+      </w:r>
+    </w:p>
+    <w:p>
+      <w:pPr>
+        <w:rPr>
+          <w:sz w:val="24"/>
+          <w:szCs w:val="24"/>
+        </w:rPr>
+      </w:pPr>
+      <w:r>
+        <w:rPr>
+          <w:sz w:val="24"/>
+          <w:szCs w:val="24"/>
+        </w:rPr>
+        <w:tab/>
+      </w:r>
+    </w:p>
     <w:sectPr>
       <w:pgSz w:w="12240" w:h="15840"/>
       <w:pgMar w:top="1440" w:right="1440" w:bottom="1440" w:left="1440" w:header="720" w:footer="720" w:gutter="0"/>
@@ -2796,6 +3430,118 @@
     </w:lvl>
   </w:abstractNum>
   <w:abstractNum w:abstractNumId="3" w15:restartNumberingAfterBreak="0">
+    <w:nsid w:val="625E04F7"/>
+    <w:multiLevelType w:val="hybridMultilevel"/>
+    <w:tmpl w:val="2004C130"/>
+    <w:lvl w:ilvl="0" w:tplc="D00259EC">
+      <w:numFmt w:val="bullet"/>
+      <w:lvlText w:val=""/>
+      <w:lvlJc w:val="left"/>
+      <w:pPr>
+        <w:ind w:left="3240" w:hanging="360"/>
+      </w:pPr>
+      <w:rPr>
+        <w:rFonts w:ascii="Wingdings" w:eastAsiaTheme="minorHAnsi" w:hAnsi="Wingdings" w:cstheme="minorBidi" w:hint="default"/>
+      </w:rPr>
+    </w:lvl>
+    <w:lvl w:ilvl="1" w:tplc="04090003" w:tentative="1">
+      <w:start w:val="1"/>
+      <w:numFmt w:val="bullet"/>
+      <w:lvlText w:val="o"/>
+      <w:lvlJc w:val="left"/>
+      <w:pPr>
+        <w:ind w:left="3960" w:hanging="360"/>
+      </w:pPr>
+      <w:rPr>
+        <w:rFonts w:ascii="Courier New" w:hAnsi="Courier New" w:cs="Courier New" w:hint="default"/>
+      </w:rPr>
+    </w:lvl>
+    <w:lvl w:ilvl="2" w:tplc="04090005" w:tentative="1">
+      <w:start w:val="1"/>
+      <w:numFmt w:val="bullet"/>
+      <w:lvlText w:val=""/>
+      <w:lvlJc w:val="left"/>
+      <w:pPr>
+        <w:ind w:left="4680" w:hanging="360"/>
+      </w:pPr>
+      <w:rPr>
+        <w:rFonts w:ascii="Wingdings" w:hAnsi="Wingdings" w:hint="default"/>
+      </w:rPr>
+    </w:lvl>
+    <w:lvl w:ilvl="3" w:tplc="04090001" w:tentative="1">
+      <w:start w:val="1"/>
+      <w:numFmt w:val="bullet"/>
+      <w:lvlText w:val=""/>
+      <w:lvlJc w:val="left"/>
+      <w:pPr>
+        <w:ind w:left="5400" w:hanging="360"/>
+      </w:pPr>
+      <w:rPr>
+        <w:rFonts w:ascii="Symbol" w:hAnsi="Symbol" w:hint="default"/>
+      </w:rPr>
+    </w:lvl>
+    <w:lvl w:ilvl="4" w:tplc="04090003" w:tentative="1">
+      <w:start w:val="1"/>
+      <w:numFmt w:val="bullet"/>
+      <w:lvlText w:val="o"/>
+      <w:lvlJc w:val="left"/>
+      <w:pPr>
+        <w:ind w:left="6120" w:hanging="360"/>
+      </w:pPr>
+      <w:rPr>
+        <w:rFonts w:ascii="Courier New" w:hAnsi="Courier New" w:cs="Courier New" w:hint="default"/>
+      </w:rPr>
+    </w:lvl>
+    <w:lvl w:ilvl="5" w:tplc="04090005" w:tentative="1">
+      <w:start w:val="1"/>
+      <w:numFmt w:val="bullet"/>
+      <w:lvlText w:val=""/>
+      <w:lvlJc w:val="left"/>
+      <w:pPr>
+        <w:ind w:left="6840" w:hanging="360"/>
+      </w:pPr>
+      <w:rPr>
+        <w:rFonts w:ascii="Wingdings" w:hAnsi="Wingdings" w:hint="default"/>
+      </w:rPr>
+    </w:lvl>
+    <w:lvl w:ilvl="6" w:tplc="04090001" w:tentative="1">
+      <w:start w:val="1"/>
+      <w:numFmt w:val="bullet"/>
+      <w:lvlText w:val=""/>
+      <w:lvlJc w:val="left"/>
+      <w:pPr>
+        <w:ind w:left="7560" w:hanging="360"/>
+      </w:pPr>
+      <w:rPr>
+        <w:rFonts w:ascii="Symbol" w:hAnsi="Symbol" w:hint="default"/>
+      </w:rPr>
+    </w:lvl>
+    <w:lvl w:ilvl="7" w:tplc="04090003" w:tentative="1">
+      <w:start w:val="1"/>
+      <w:numFmt w:val="bullet"/>
+      <w:lvlText w:val="o"/>
+      <w:lvlJc w:val="left"/>
+      <w:pPr>
+        <w:ind w:left="8280" w:hanging="360"/>
+      </w:pPr>
+      <w:rPr>
+        <w:rFonts w:ascii="Courier New" w:hAnsi="Courier New" w:cs="Courier New" w:hint="default"/>
+      </w:rPr>
+    </w:lvl>
+    <w:lvl w:ilvl="8" w:tplc="04090005" w:tentative="1">
+      <w:start w:val="1"/>
+      <w:numFmt w:val="bullet"/>
+      <w:lvlText w:val=""/>
+      <w:lvlJc w:val="left"/>
+      <w:pPr>
+        <w:ind w:left="9000" w:hanging="360"/>
+      </w:pPr>
+      <w:rPr>
+        <w:rFonts w:ascii="Wingdings" w:hAnsi="Wingdings" w:hint="default"/>
+      </w:rPr>
+    </w:lvl>
+  </w:abstractNum>
+  <w:abstractNum w:abstractNumId="4" w15:restartNumberingAfterBreak="0">
     <w:nsid w:val="693E3DD2"/>
     <w:multiLevelType w:val="hybridMultilevel"/>
     <w:tmpl w:val="E6B8C92E"/>
@@ -2888,13 +3634,16 @@
     <w:abstractNumId w:val="2"/>
   </w:num>
   <w:num w:numId="2">
-    <w:abstractNumId w:val="3"/>
+    <w:abstractNumId w:val="4"/>
   </w:num>
   <w:num w:numId="3">
     <w:abstractNumId w:val="1"/>
   </w:num>
   <w:num w:numId="4">
     <w:abstractNumId w:val="0"/>
+  </w:num>
+  <w:num w:numId="5">
+    <w:abstractNumId w:val="3"/>
   </w:num>
 </w:numbering>
 </file>

</xml_diff>